<commit_message>
implement signin/signout, add new document
</commit_message>
<xml_diff>
--- a/doc/基于大数据的航空公司客户定制化服务及管理系统-需求分析文档.docx
+++ b/doc/基于大数据的航空公司客户定制化服务及管理系统-需求分析文档.docx
@@ -220,6 +220,7 @@
           <w:szCs w:val="36"/>
         </w:rPr>
       </w:pPr>
+      <w:proofErr w:type="gramStart"/>
       <w:r>
         <w:rPr>
           <w:rFonts w:ascii="宋体" w:hAnsi="宋体" w:hint="eastAsia"/>
@@ -229,6 +230,7 @@
         </w:rPr>
         <w:t>苗子建</w:t>
       </w:r>
+      <w:proofErr w:type="gramEnd"/>
       <w:r>
         <w:rPr>
           <w:rFonts w:ascii="宋体" w:hAnsi="宋体" w:hint="eastAsia"/>
@@ -333,7 +335,7 @@
         <w:adjustRightInd w:val="0"/>
         <w:snapToGrid w:val="0"/>
         <w:rPr>
-          <w:rFonts w:eastAsia="黑体" w:hint="eastAsia"/>
+          <w:rFonts w:eastAsia="黑体"/>
           <w:sz w:val="44"/>
         </w:rPr>
       </w:pPr>
@@ -563,7 +565,7 @@
             <w:pPr>
               <w:jc w:val="center"/>
               <w:rPr>
-                <w:rFonts w:ascii="宋体" w:eastAsia="等线" w:hAnsi="宋体" w:hint="eastAsia"/>
+                <w:rFonts w:ascii="宋体" w:eastAsia="等线" w:hAnsi="宋体"/>
                 <w:sz w:val="24"/>
               </w:rPr>
             </w:pPr>
@@ -620,7 +622,7 @@
           <w:p>
             <w:pPr>
               <w:rPr>
-                <w:rFonts w:ascii="宋体" w:hAnsi="宋体" w:hint="eastAsia"/>
+                <w:rFonts w:ascii="宋体" w:hAnsi="宋体"/>
                 <w:sz w:val="24"/>
               </w:rPr>
             </w:pPr>
@@ -660,6 +662,7 @@
                 <w:sz w:val="24"/>
               </w:rPr>
             </w:pPr>
+            <w:proofErr w:type="gramStart"/>
             <w:r>
               <w:rPr>
                 <w:rFonts w:ascii="宋体" w:hAnsi="宋体" w:hint="eastAsia"/>
@@ -667,6 +670,7 @@
               </w:rPr>
               <w:t>苗子建</w:t>
             </w:r>
+            <w:proofErr w:type="gramEnd"/>
           </w:p>
         </w:tc>
         <w:tc>
@@ -689,6 +693,7 @@
                 <w:sz w:val="24"/>
               </w:rPr>
             </w:pPr>
+            <w:proofErr w:type="gramStart"/>
             <w:r>
               <w:rPr>
                 <w:rFonts w:ascii="宋体" w:hAnsi="宋体" w:hint="eastAsia"/>
@@ -696,6 +701,7 @@
               </w:rPr>
               <w:t>苗子建</w:t>
             </w:r>
+            <w:proofErr w:type="gramEnd"/>
           </w:p>
         </w:tc>
         <w:tc>
@@ -714,7 +720,7 @@
             <w:pPr>
               <w:jc w:val="center"/>
               <w:rPr>
-                <w:rFonts w:ascii="宋体" w:eastAsia="等线" w:hAnsi="宋体" w:hint="eastAsia"/>
+                <w:rFonts w:ascii="宋体" w:eastAsia="等线" w:hAnsi="宋体"/>
                 <w:sz w:val="24"/>
               </w:rPr>
             </w:pPr>
@@ -776,7 +782,7 @@
             <w:pPr>
               <w:jc w:val="center"/>
               <w:rPr>
-                <w:rFonts w:ascii="宋体" w:eastAsia="等线" w:hAnsi="宋体" w:hint="eastAsia"/>
+                <w:rFonts w:ascii="宋体" w:eastAsia="等线" w:hAnsi="宋体"/>
                 <w:sz w:val="24"/>
               </w:rPr>
             </w:pPr>
@@ -833,7 +839,7 @@
           <w:p>
             <w:pPr>
               <w:rPr>
-                <w:rFonts w:ascii="宋体" w:hAnsi="宋体" w:hint="eastAsia"/>
+                <w:rFonts w:ascii="宋体" w:hAnsi="宋体"/>
                 <w:sz w:val="24"/>
               </w:rPr>
             </w:pPr>
@@ -862,16 +868,25 @@
             <w:pPr>
               <w:jc w:val="center"/>
               <w:rPr>
+                <w:rFonts w:ascii="宋体" w:hAnsi="宋体"/>
+                <w:sz w:val="24"/>
+              </w:rPr>
+            </w:pPr>
+            <w:proofErr w:type="gramStart"/>
+            <w:r>
+              <w:rPr>
                 <w:rFonts w:ascii="宋体" w:hAnsi="宋体" w:hint="eastAsia"/>
                 <w:sz w:val="24"/>
               </w:rPr>
-            </w:pPr>
+              <w:t>苗子建</w:t>
+            </w:r>
+            <w:proofErr w:type="gramEnd"/>
             <w:r>
               <w:rPr>
                 <w:rFonts w:ascii="宋体" w:hAnsi="宋体" w:hint="eastAsia"/>
                 <w:sz w:val="24"/>
               </w:rPr>
-              <w:t>苗子建 俞融</w:t>
+              <w:t xml:space="preserve"> 俞融</w:t>
             </w:r>
           </w:p>
         </w:tc>
@@ -891,17 +906,19 @@
             <w:pPr>
               <w:jc w:val="center"/>
               <w:rPr>
+                <w:rFonts w:ascii="宋体" w:hAnsi="宋体"/>
+                <w:sz w:val="24"/>
+              </w:rPr>
+            </w:pPr>
+            <w:proofErr w:type="gramStart"/>
+            <w:r>
+              <w:rPr>
                 <w:rFonts w:ascii="宋体" w:hAnsi="宋体" w:hint="eastAsia"/>
                 <w:sz w:val="24"/>
               </w:rPr>
-            </w:pPr>
-            <w:r>
-              <w:rPr>
-                <w:rFonts w:ascii="宋体" w:hAnsi="宋体" w:hint="eastAsia"/>
-                <w:sz w:val="24"/>
-              </w:rPr>
               <w:t>苗子建</w:t>
             </w:r>
+            <w:proofErr w:type="gramEnd"/>
           </w:p>
         </w:tc>
         <w:tc>
@@ -920,7 +937,7 @@
             <w:pPr>
               <w:jc w:val="center"/>
               <w:rPr>
-                <w:rFonts w:ascii="宋体" w:eastAsia="等线" w:hAnsi="宋体" w:hint="eastAsia"/>
+                <w:rFonts w:ascii="宋体" w:eastAsia="等线" w:hAnsi="宋体"/>
                 <w:sz w:val="24"/>
               </w:rPr>
             </w:pPr>
@@ -1076,7 +1093,7 @@
             <w:pPr>
               <w:jc w:val="center"/>
               <w:rPr>
-                <w:rFonts w:ascii="宋体" w:hAnsi="宋体" w:hint="eastAsia"/>
+                <w:rFonts w:ascii="宋体" w:hAnsi="宋体"/>
                 <w:sz w:val="24"/>
               </w:rPr>
             </w:pPr>
@@ -3551,7 +3568,7 @@
       <w:pPr>
         <w:spacing w:line="360" w:lineRule="auto"/>
         <w:rPr>
-          <w:rFonts w:ascii="宋体" w:hAnsi="宋体" w:hint="eastAsia"/>
+          <w:rFonts w:ascii="宋体" w:hAnsi="宋体"/>
           <w:sz w:val="24"/>
         </w:rPr>
       </w:pPr>
@@ -6507,6 +6524,13 @@
           <w:rFonts w:ascii="宋体" w:hAnsi="宋体" w:hint="eastAsia"/>
           <w:sz w:val="24"/>
         </w:rPr>
+        <w:t>行</w:t>
+      </w:r>
+      <w:r>
+        <w:rPr>
+          <w:rFonts w:ascii="宋体" w:hAnsi="宋体" w:hint="eastAsia"/>
+          <w:sz w:val="24"/>
+        </w:rPr>
         <w:t>较</w:t>
       </w:r>
       <w:r>
@@ -6565,7 +6589,14 @@
           <w:rFonts w:hint="eastAsia"/>
           <w:sz w:val="24"/>
         </w:rPr>
-        <w:t>用例等来描述该系统的功</w:t>
+        <w:t>用例等来描述该系统的</w:t>
+      </w:r>
+      <w:r>
+        <w:rPr>
+          <w:rFonts w:hint="eastAsia"/>
+          <w:sz w:val="24"/>
+        </w:rPr>
+        <w:t>需求功能</w:t>
       </w:r>
       <w:r>
         <w:rPr>
@@ -6768,7 +6799,23 @@
           <w:rFonts w:ascii="宋体" w:hAnsi="宋体" w:hint="eastAsia"/>
           <w:sz w:val="24"/>
         </w:rPr>
-        <w:t>因此，在这一背景下，如何合理地应用客户数据对客户进行分类，进而对不同类的顾客投入不同程度的资源、采取不同的服务策略是当务之急。</w:t>
+        <w:t>因此，在这一背景下，如何合理地应用客户数据对客户进行分类，进而对</w:t>
+      </w:r>
+      <w:proofErr w:type="gramStart"/>
+      <w:r>
+        <w:rPr>
+          <w:rFonts w:ascii="宋体" w:hAnsi="宋体" w:hint="eastAsia"/>
+          <w:sz w:val="24"/>
+        </w:rPr>
+        <w:t>不</w:t>
+      </w:r>
+      <w:proofErr w:type="gramEnd"/>
+      <w:r>
+        <w:rPr>
+          <w:rFonts w:ascii="宋体" w:hAnsi="宋体" w:hint="eastAsia"/>
+          <w:sz w:val="24"/>
+        </w:rPr>
+        <w:t>同类的顾客投入不同程度的资源、采取不同的服务策略是当务之急。</w:t>
       </w:r>
     </w:p>
     <w:p>
@@ -6953,12 +7000,14 @@
                 <w:sz w:val="24"/>
               </w:rPr>
             </w:pPr>
+            <w:proofErr w:type="spellStart"/>
             <w:r>
               <w:rPr>
                 <w:sz w:val="24"/>
               </w:rPr>
               <w:t>MySql</w:t>
             </w:r>
+            <w:proofErr w:type="spellEnd"/>
           </w:p>
         </w:tc>
         <w:tc>
@@ -6993,12 +7042,14 @@
                 <w:sz w:val="24"/>
               </w:rPr>
             </w:pPr>
+            <w:proofErr w:type="spellStart"/>
             <w:r>
               <w:rPr>
                 <w:sz w:val="24"/>
               </w:rPr>
               <w:t>SpringBoot</w:t>
             </w:r>
+            <w:proofErr w:type="spellEnd"/>
           </w:p>
         </w:tc>
         <w:tc>
@@ -7015,6 +7066,7 @@
                 <w:sz w:val="24"/>
               </w:rPr>
             </w:pPr>
+            <w:proofErr w:type="spellStart"/>
             <w:r>
               <w:rPr>
                 <w:sz w:val="24"/>
@@ -7039,6 +7091,7 @@
               </w:rPr>
               <w:t>eb</w:t>
             </w:r>
+            <w:proofErr w:type="spellEnd"/>
             <w:r>
               <w:rPr>
                 <w:rFonts w:ascii="宋体" w:hAnsi="宋体" w:hint="eastAsia"/>
@@ -7114,12 +7167,14 @@
                 <w:sz w:val="24"/>
               </w:rPr>
             </w:pPr>
+            <w:proofErr w:type="spellStart"/>
             <w:r>
               <w:rPr>
                 <w:sz w:val="24"/>
               </w:rPr>
               <w:t>ECharts</w:t>
             </w:r>
+            <w:proofErr w:type="spellEnd"/>
           </w:p>
         </w:tc>
         <w:tc>
@@ -8627,7 +8682,23 @@
                 <w:rFonts w:ascii="宋体" w:hAnsi="宋体" w:hint="eastAsia"/>
                 <w:szCs w:val="21"/>
               </w:rPr>
-              <w:t>管理员可以通过该系统对用户的信息进行增、删、改、查，并查看会员可视化信息</w:t>
+              <w:t>管理员可以通过该系统对用户的信息进行增、</w:t>
+            </w:r>
+            <w:proofErr w:type="gramStart"/>
+            <w:r>
+              <w:rPr>
+                <w:rFonts w:ascii="宋体" w:hAnsi="宋体" w:hint="eastAsia"/>
+                <w:szCs w:val="21"/>
+              </w:rPr>
+              <w:t>删</w:t>
+            </w:r>
+            <w:proofErr w:type="gramEnd"/>
+            <w:r>
+              <w:rPr>
+                <w:rFonts w:ascii="宋体" w:hAnsi="宋体" w:hint="eastAsia"/>
+                <w:szCs w:val="21"/>
+              </w:rPr>
+              <w:t>、改、查，并查看会员可视化信息</w:t>
             </w:r>
           </w:p>
         </w:tc>
@@ -8763,9 +8834,11 @@
         </w:rPr>
         <w:t>数据库管理系统：</w:t>
       </w:r>
+      <w:proofErr w:type="spellStart"/>
       <w:r>
         <w:t>MySql</w:t>
       </w:r>
+      <w:proofErr w:type="spellEnd"/>
     </w:p>
     <w:p>
       <w:pPr>
@@ -8793,14 +8866,21 @@
         <w:t>、</w:t>
       </w:r>
       <w:r>
-        <w:t>Vue-Cli</w:t>
-      </w:r>
+        <w:t>Vue-</w:t>
+      </w:r>
+      <w:proofErr w:type="spellStart"/>
+      <w:r>
+        <w:t>Cli</w:t>
+      </w:r>
+      <w:proofErr w:type="spellEnd"/>
       <w:r>
         <w:t>、</w:t>
       </w:r>
+      <w:proofErr w:type="spellStart"/>
       <w:r>
         <w:t>VsCode</w:t>
       </w:r>
+      <w:proofErr w:type="spellEnd"/>
     </w:p>
     <w:p>
       <w:pPr>
@@ -8877,6 +8957,7 @@
         </w:rPr>
         <w:t>、</w:t>
       </w:r>
+      <w:proofErr w:type="spellStart"/>
       <w:r>
         <w:rPr>
           <w:rFonts w:hint="eastAsia"/>
@@ -8892,6 +8973,7 @@
         </w:rPr>
         <w:t>harts</w:t>
       </w:r>
+      <w:proofErr w:type="spellEnd"/>
     </w:p>
     <w:p>
       <w:pPr>
@@ -9078,7 +9160,21 @@
         <w:rPr>
           <w:rFonts w:ascii="宋体" w:hAnsi="宋体" w:hint="eastAsia"/>
         </w:rPr>
-        <w:t>可进行多用户操作，能设置和检查用户的操作权限，对重要数据和资料如用户信息进行保密处理，非授权人员不能查询和修改，同时每次的查询和修改系统都有跟踪记录，以供必要时查证</w:t>
+        <w:t>可进行多用户操作，能设置和检查用户的操作权限，对重要数据和资料如用户信息进行保密处理，非授权人员不能查询和修改，同时每次的查询和修改系统都有跟踪记录，以</w:t>
+      </w:r>
+      <w:proofErr w:type="gramStart"/>
+      <w:r>
+        <w:rPr>
+          <w:rFonts w:ascii="宋体" w:hAnsi="宋体" w:hint="eastAsia"/>
+        </w:rPr>
+        <w:t>供必要</w:t>
+      </w:r>
+      <w:proofErr w:type="gramEnd"/>
+      <w:r>
+        <w:rPr>
+          <w:rFonts w:ascii="宋体" w:hAnsi="宋体" w:hint="eastAsia"/>
+        </w:rPr>
+        <w:t>时查证</w:t>
       </w:r>
       <w:bookmarkEnd w:id="20"/>
       <w:r>
@@ -9136,7 +9232,7 @@
       <w:pPr>
         <w:pStyle w:val="ab"/>
         <w:rPr>
-          <w:rFonts w:ascii="宋体" w:hAnsi="宋体" w:hint="eastAsia"/>
+          <w:rFonts w:ascii="宋体" w:hAnsi="宋体"/>
         </w:rPr>
       </w:pPr>
     </w:p>
@@ -10128,7 +10224,61 @@
           <w:rFonts w:hint="eastAsia"/>
           <w:sz w:val="24"/>
         </w:rPr>
-        <w:t>可以选择增值服务及其他查询操作。</w:t>
+        <w:t>可以</w:t>
+      </w:r>
+      <w:proofErr w:type="gramStart"/>
+      <w:r>
+        <w:rPr>
+          <w:rFonts w:hint="eastAsia"/>
+          <w:sz w:val="24"/>
+        </w:rPr>
+        <w:t>选择增值</w:t>
+      </w:r>
+      <w:proofErr w:type="gramEnd"/>
+      <w:r>
+        <w:rPr>
+          <w:rFonts w:hint="eastAsia"/>
+          <w:sz w:val="24"/>
+        </w:rPr>
+        <w:t>服务及其他查询操作。</w:t>
+      </w:r>
+    </w:p>
+    <w:p>
+      <w:pPr>
+        <w:spacing w:line="360" w:lineRule="auto"/>
+        <w:ind w:firstLineChars="200" w:firstLine="482"/>
+        <w:rPr>
+          <w:b/>
+          <w:bCs/>
+          <w:sz w:val="24"/>
+        </w:rPr>
+      </w:pPr>
+      <w:r>
+        <w:rPr>
+          <w:rFonts w:hint="eastAsia"/>
+          <w:b/>
+          <w:bCs/>
+          <w:sz w:val="24"/>
+        </w:rPr>
+        <w:t>3</w:t>
+      </w:r>
+      <w:r>
+        <w:rPr>
+          <w:rFonts w:hint="eastAsia"/>
+          <w:b/>
+          <w:bCs/>
+          <w:sz w:val="24"/>
+        </w:rPr>
+        <w:t>.</w:t>
+      </w:r>
+      <w:r>
+        <w:rPr>
+          <w:rFonts w:hint="eastAsia"/>
+          <w:b/>
+          <w:bCs/>
+          <w:sz w:val="24"/>
+        </w:rPr>
+        <w:t>增值服务——行李托运、机上餐饮、保险</w:t>
       </w:r>
     </w:p>
     <w:p>
@@ -10144,28 +10294,7 @@
           <w:rFonts w:hint="eastAsia"/>
           <w:sz w:val="24"/>
         </w:rPr>
-        <w:t>3</w:t>
-      </w:r>
-      <w:r>
-        <w:rPr>
-          <w:rFonts w:hint="eastAsia"/>
-          <w:sz w:val="24"/>
-        </w:rPr>
-        <w:t>、</w:t>
-      </w:r>
-      <w:r>
-        <w:rPr>
-          <w:rFonts w:hint="eastAsia"/>
-          <w:sz w:val="24"/>
-        </w:rPr>
-        <w:t>增值服务——</w:t>
-      </w:r>
-      <w:r>
-        <w:rPr>
-          <w:rFonts w:hint="eastAsia"/>
-          <w:sz w:val="24"/>
-        </w:rPr>
-        <w:t>行李托运、机上餐饮、保险</w:t>
+        <w:t>【应用场景】</w:t>
       </w:r>
     </w:p>
     <w:p>
@@ -10181,7 +10310,7 @@
           <w:rFonts w:hint="eastAsia"/>
           <w:sz w:val="24"/>
         </w:rPr>
-        <w:t>【应用场景】</w:t>
+        <w:t>在进行机票的预定成功之后，出现增值服务，进行托运行李额的购买、机上餐食的预定、购买机票险等操作</w:t>
       </w:r>
     </w:p>
     <w:p>
@@ -10197,7 +10326,7 @@
           <w:rFonts w:hint="eastAsia"/>
           <w:sz w:val="24"/>
         </w:rPr>
-        <w:t>在进行机票的预定成功之后，出现增值服务，进行托运行李额的购买、机上餐食的预定、购买机票险等操作</w:t>
+        <w:t>【操作描述】</w:t>
       </w:r>
     </w:p>
     <w:p>
@@ -10213,7 +10342,28 @@
           <w:rFonts w:hint="eastAsia"/>
           <w:sz w:val="24"/>
         </w:rPr>
-        <w:t>【操作描述】</w:t>
+        <w:t>行李退运额的购买、预定机上餐饮、购买机票的意外险</w:t>
+      </w:r>
+      <w:r>
+        <w:rPr>
+          <w:rFonts w:hint="eastAsia"/>
+          <w:sz w:val="24"/>
+        </w:rPr>
+        <w:t>/</w:t>
+      </w:r>
+      <w:r>
+        <w:rPr>
+          <w:rFonts w:hint="eastAsia"/>
+          <w:sz w:val="24"/>
+        </w:rPr>
+        <w:t>延误险等</w:t>
+      </w:r>
+      <w:r>
+        <w:rPr>
+          <w:rFonts w:hint="eastAsia"/>
+          <w:sz w:val="24"/>
+        </w:rPr>
+        <w:t>。</w:t>
       </w:r>
     </w:p>
     <w:p>
@@ -10224,33 +10374,65 @@
           <w:sz w:val="24"/>
         </w:rPr>
       </w:pPr>
-      <w:r>
-        <w:rPr>
-          <w:rFonts w:hint="eastAsia"/>
-          <w:sz w:val="24"/>
-        </w:rPr>
-        <w:t>行李退运额的购买、预定机上餐饮、购买机票的意外险</w:t>
-      </w:r>
-      <w:r>
-        <w:rPr>
-          <w:rFonts w:hint="eastAsia"/>
-          <w:sz w:val="24"/>
-        </w:rPr>
-        <w:t>/</w:t>
-      </w:r>
-      <w:r>
-        <w:rPr>
-          <w:rFonts w:hint="eastAsia"/>
-          <w:sz w:val="24"/>
-        </w:rPr>
-        <w:t>延误险等</w:t>
-      </w:r>
-      <w:r>
-        <w:rPr>
-          <w:rFonts w:hint="eastAsia"/>
-          <w:sz w:val="24"/>
-        </w:rPr>
-        <w:t>。</w:t>
+    </w:p>
+    <w:p>
+      <w:pPr>
+        <w:pStyle w:val="3"/>
+      </w:pPr>
+      <w:bookmarkStart w:id="33" w:name="_Toc44947448"/>
+      <w:bookmarkStart w:id="34" w:name="_Toc44975946"/>
+      <w:r>
+        <w:rPr>
+          <w:rFonts w:hint="eastAsia"/>
+        </w:rPr>
+        <w:lastRenderedPageBreak/>
+        <w:t>3.2.</w:t>
+      </w:r>
+      <w:r>
+        <w:t xml:space="preserve">4 </w:t>
+      </w:r>
+      <w:r>
+        <w:rPr>
+          <w:rFonts w:hint="eastAsia"/>
+        </w:rPr>
+        <w:t>个性推荐</w:t>
+      </w:r>
+      <w:bookmarkEnd w:id="33"/>
+      <w:r>
+        <w:rPr>
+          <w:rFonts w:hint="eastAsia"/>
+        </w:rPr>
+        <w:t>系统</w:t>
+      </w:r>
+      <w:bookmarkEnd w:id="34"/>
+    </w:p>
+    <w:p>
+      <w:pPr>
+        <w:spacing w:line="360" w:lineRule="auto"/>
+        <w:ind w:firstLineChars="200" w:firstLine="482"/>
+        <w:rPr>
+          <w:b/>
+          <w:bCs/>
+          <w:sz w:val="24"/>
+        </w:rPr>
+      </w:pPr>
+      <w:r>
+        <w:rPr>
+          <w:rFonts w:hint="eastAsia"/>
+          <w:b/>
+          <w:bCs/>
+          <w:sz w:val="24"/>
+        </w:rPr>
+        <w:t>1</w:t>
+      </w:r>
+      <w:r>
+        <w:rPr>
+          <w:rFonts w:hint="eastAsia"/>
+          <w:b/>
+          <w:bCs/>
+          <w:sz w:val="24"/>
+        </w:rPr>
+        <w:t>、旅行推荐——度假套餐，目的地指南</w:t>
       </w:r>
     </w:p>
     <w:p>
@@ -10261,37 +10443,89 @@
           <w:sz w:val="24"/>
         </w:rPr>
       </w:pPr>
-    </w:p>
-    <w:p>
-      <w:pPr>
-        <w:pStyle w:val="3"/>
-      </w:pPr>
-      <w:bookmarkStart w:id="33" w:name="_Toc44947448"/>
-      <w:bookmarkStart w:id="34" w:name="_Toc44975946"/>
-      <w:r>
-        <w:rPr>
-          <w:rFonts w:hint="eastAsia"/>
-        </w:rPr>
-        <w:lastRenderedPageBreak/>
-        <w:t>3.2.</w:t>
-      </w:r>
-      <w:r>
-        <w:t xml:space="preserve">4 </w:t>
-      </w:r>
-      <w:r>
-        <w:rPr>
-          <w:rFonts w:hint="eastAsia"/>
-        </w:rPr>
-        <w:t>个性推荐</w:t>
-      </w:r>
-      <w:bookmarkEnd w:id="33"/>
-      <w:r>
-        <w:rPr>
-          <w:rFonts w:hint="eastAsia"/>
-        </w:rPr>
-        <w:t>系统</w:t>
-      </w:r>
-      <w:bookmarkEnd w:id="34"/>
+      <w:r>
+        <w:rPr>
+          <w:rFonts w:hint="eastAsia"/>
+          <w:sz w:val="24"/>
+        </w:rPr>
+        <w:t>【应用场景】</w:t>
+      </w:r>
+    </w:p>
+    <w:p>
+      <w:pPr>
+        <w:spacing w:line="360" w:lineRule="auto"/>
+        <w:ind w:firstLineChars="200" w:firstLine="480"/>
+        <w:rPr>
+          <w:sz w:val="24"/>
+        </w:rPr>
+      </w:pPr>
+      <w:r>
+        <w:rPr>
+          <w:rFonts w:hint="eastAsia"/>
+          <w:sz w:val="24"/>
+        </w:rPr>
+        <w:t>该模块作为首页中的一部分，对于游客来说，推荐的内容为平均推荐的内容，对于已登陆的会员来说，该模块将会根据该会员的乘机历史进行判断，如果是偶尔一两次的乘机，判定为背包客，向其推送未去过的热门目的地，而若是对于常常来回往返两地的会员，可推测为学生或者出差的商人，向其推送目的地的酒店或者出行攻略。</w:t>
+      </w:r>
+    </w:p>
+    <w:p>
+      <w:pPr>
+        <w:spacing w:line="360" w:lineRule="auto"/>
+        <w:ind w:firstLineChars="200" w:firstLine="480"/>
+        <w:rPr>
+          <w:sz w:val="24"/>
+        </w:rPr>
+      </w:pPr>
+      <w:r>
+        <w:rPr>
+          <w:rFonts w:hint="eastAsia"/>
+          <w:sz w:val="24"/>
+        </w:rPr>
+        <w:t>【操作描述】</w:t>
+      </w:r>
+    </w:p>
+    <w:p>
+      <w:pPr>
+        <w:spacing w:line="360" w:lineRule="auto"/>
+        <w:ind w:firstLineChars="200" w:firstLine="480"/>
+        <w:rPr>
+          <w:sz w:val="24"/>
+        </w:rPr>
+      </w:pPr>
+      <w:r>
+        <w:rPr>
+          <w:rFonts w:hint="eastAsia"/>
+          <w:sz w:val="24"/>
+        </w:rPr>
+        <w:t>根据浏览者身份，向其进行个性化</w:t>
+      </w:r>
+      <w:r>
+        <w:rPr>
+          <w:rFonts w:hint="eastAsia"/>
+          <w:sz w:val="24"/>
+        </w:rPr>
+        <w:t>内容、服务</w:t>
+      </w:r>
+      <w:r>
+        <w:rPr>
+          <w:rFonts w:hint="eastAsia"/>
+          <w:sz w:val="24"/>
+        </w:rPr>
+        <w:t>推荐</w:t>
+      </w:r>
+      <w:r>
+        <w:rPr>
+          <w:rFonts w:hint="eastAsia"/>
+          <w:sz w:val="24"/>
+        </w:rPr>
+        <w:t>，在系统中进行展示</w:t>
+      </w:r>
+      <w:r>
+        <w:rPr>
+          <w:rFonts w:hint="eastAsia"/>
+          <w:sz w:val="24"/>
+        </w:rPr>
+        <w:t>。</w:t>
+      </w:r>
     </w:p>
     <w:p>
       <w:pPr>
@@ -10310,7 +10544,7 @@
           <w:bCs/>
           <w:sz w:val="24"/>
         </w:rPr>
-        <w:t>1</w:t>
+        <w:t>2</w:t>
       </w:r>
       <w:r>
         <w:rPr>
@@ -10319,7 +10553,25 @@
           <w:bCs/>
           <w:sz w:val="24"/>
         </w:rPr>
-        <w:t>、旅行推荐——度假套餐，目的地指南</w:t>
+        <w:t>、航线推荐——低价</w:t>
+      </w:r>
+      <w:r>
+        <w:rPr>
+          <w:rFonts w:hint="eastAsia"/>
+          <w:b/>
+          <w:bCs/>
+          <w:sz w:val="24"/>
+        </w:rPr>
+        <w:t>/</w:t>
+      </w:r>
+      <w:r>
+        <w:rPr>
+          <w:rFonts w:hint="eastAsia"/>
+          <w:b/>
+          <w:bCs/>
+          <w:sz w:val="24"/>
+        </w:rPr>
+        <w:t>优惠航班，优惠专区</w:t>
       </w:r>
     </w:p>
     <w:p>
@@ -10351,7 +10603,28 @@
           <w:rFonts w:hint="eastAsia"/>
           <w:sz w:val="24"/>
         </w:rPr>
-        <w:t>该模块作为首页中的一部分，对于游客来说，推荐的内容为平均推荐的内容，对于已登陆的会员来说，该模块将会根据该会员的乘机历史进行判断，如果是偶尔一两次的乘机，判定为背包客，向其推送未去过的热门目的地，而若是对于常常来回往返两地的会员，可推测为学生或者出差的商人，向其推送目的地的酒店或者出行攻略。</w:t>
+        <w:t>在乘客登陆系统后可以在主页进行特价票</w:t>
+      </w:r>
+      <w:r>
+        <w:rPr>
+          <w:rFonts w:hint="eastAsia"/>
+          <w:sz w:val="24"/>
+        </w:rPr>
+        <w:t>/</w:t>
+      </w:r>
+      <w:r>
+        <w:rPr>
+          <w:rFonts w:hint="eastAsia"/>
+          <w:sz w:val="24"/>
+        </w:rPr>
+        <w:t>优惠票的推荐，主要是根据用户之前的游行起终点历史，未登录用户则更多的向其推荐往返热门景点的低价机票</w:t>
+      </w:r>
+      <w:r>
+        <w:rPr>
+          <w:rFonts w:hint="eastAsia"/>
+          <w:sz w:val="24"/>
+        </w:rPr>
+        <w:t>。</w:t>
       </w:r>
     </w:p>
     <w:p>
@@ -10375,26 +10648,126 @@
         <w:spacing w:line="360" w:lineRule="auto"/>
         <w:ind w:firstLineChars="200" w:firstLine="480"/>
         <w:rPr>
-          <w:sz w:val="24"/>
-        </w:rPr>
-      </w:pPr>
-      <w:r>
-        <w:rPr>
-          <w:rFonts w:hint="eastAsia"/>
-          <w:sz w:val="24"/>
-        </w:rPr>
-        <w:t>根据浏览者身份，向其进行个性化</w:t>
-      </w:r>
-      <w:r>
-        <w:rPr>
-          <w:rFonts w:hint="eastAsia"/>
-          <w:sz w:val="24"/>
-        </w:rPr>
-        <w:t>内容、服务</w:t>
-      </w:r>
-      <w:r>
-        <w:rPr>
-          <w:rFonts w:hint="eastAsia"/>
+          <w:noProof/>
+          <w:sz w:val="24"/>
+        </w:rPr>
+      </w:pPr>
+      <w:r>
+        <w:rPr>
+          <w:rFonts w:hint="eastAsia"/>
+          <w:noProof/>
+          <w:sz w:val="24"/>
+        </w:rPr>
+        <w:t>根据</w:t>
+      </w:r>
+      <w:r>
+        <w:rPr>
+          <w:rFonts w:hint="eastAsia"/>
+          <w:noProof/>
+          <w:sz w:val="24"/>
+        </w:rPr>
+        <w:t>客户价值分析</w:t>
+      </w:r>
+      <w:r>
+        <w:rPr>
+          <w:rFonts w:hint="eastAsia"/>
+          <w:noProof/>
+          <w:sz w:val="24"/>
+        </w:rPr>
+        <w:t>、</w:t>
+      </w:r>
+      <w:r>
+        <w:rPr>
+          <w:rFonts w:hint="eastAsia"/>
+          <w:noProof/>
+          <w:sz w:val="24"/>
+        </w:rPr>
+        <w:t>客户</w:t>
+      </w:r>
+      <w:r>
+        <w:rPr>
+          <w:rFonts w:hint="eastAsia"/>
+          <w:noProof/>
+          <w:sz w:val="24"/>
+        </w:rPr>
+        <w:t>常驻常往返地点</w:t>
+      </w:r>
+      <w:r>
+        <w:rPr>
+          <w:rFonts w:hint="eastAsia"/>
+          <w:noProof/>
+          <w:sz w:val="24"/>
+        </w:rPr>
+        <w:t>分析</w:t>
+      </w:r>
+      <w:r>
+        <w:rPr>
+          <w:rFonts w:hint="eastAsia"/>
+          <w:noProof/>
+          <w:sz w:val="24"/>
+        </w:rPr>
+        <w:t>、</w:t>
+      </w:r>
+      <w:r>
+        <w:rPr>
+          <w:rFonts w:hint="eastAsia"/>
+          <w:noProof/>
+          <w:sz w:val="24"/>
+        </w:rPr>
+        <w:t>顾客最常浏览记录分析</w:t>
+      </w:r>
+      <w:r>
+        <w:rPr>
+          <w:rFonts w:hint="eastAsia"/>
+          <w:noProof/>
+          <w:sz w:val="24"/>
+        </w:rPr>
+        <w:t>给予不同力度的</w:t>
+      </w:r>
+      <w:r>
+        <w:rPr>
+          <w:rFonts w:hint="eastAsia"/>
+          <w:noProof/>
+          <w:sz w:val="24"/>
+        </w:rPr>
+        <w:t>优惠和</w:t>
+      </w:r>
+      <w:r>
+        <w:rPr>
+          <w:rFonts w:hint="eastAsia"/>
+          <w:noProof/>
+          <w:sz w:val="24"/>
+        </w:rPr>
+        <w:t>地点</w:t>
+      </w:r>
+      <w:r>
+        <w:rPr>
+          <w:rFonts w:hint="eastAsia"/>
+          <w:noProof/>
+          <w:sz w:val="24"/>
+        </w:rPr>
+        <w:t>及</w:t>
+      </w:r>
+      <w:r>
+        <w:rPr>
+          <w:rFonts w:hint="eastAsia"/>
+          <w:noProof/>
+          <w:sz w:val="24"/>
+        </w:rPr>
+        <w:t>航班</w:t>
+      </w:r>
+      <w:r>
+        <w:rPr>
+          <w:rFonts w:hint="eastAsia"/>
+          <w:noProof/>
+          <w:sz w:val="24"/>
+        </w:rPr>
+        <w:t>的</w:t>
+      </w:r>
+      <w:r>
+        <w:rPr>
+          <w:rFonts w:hint="eastAsia"/>
+          <w:noProof/>
           <w:sz w:val="24"/>
         </w:rPr>
         <w:t>推荐</w:t>
@@ -10402,17 +10775,41 @@
       <w:r>
         <w:rPr>
           <w:rFonts w:hint="eastAsia"/>
-          <w:sz w:val="24"/>
-        </w:rPr>
-        <w:t>，在系统中进行展示</w:t>
-      </w:r>
-      <w:r>
-        <w:rPr>
-          <w:rFonts w:hint="eastAsia"/>
-          <w:sz w:val="24"/>
-        </w:rPr>
-        <w:t>。</w:t>
-      </w:r>
+          <w:noProof/>
+          <w:sz w:val="24"/>
+        </w:rPr>
+        <w:t>，在系统中展示。</w:t>
+      </w:r>
+    </w:p>
+    <w:p>
+      <w:pPr>
+        <w:pStyle w:val="3"/>
+        <w:rPr>
+          <w:noProof/>
+        </w:rPr>
+      </w:pPr>
+      <w:bookmarkStart w:id="35" w:name="_Toc44975947"/>
+      <w:r>
+        <w:rPr>
+          <w:rFonts w:hint="eastAsia"/>
+          <w:noProof/>
+        </w:rPr>
+        <w:t>3</w:t>
+      </w:r>
+      <w:r>
+        <w:rPr>
+          <w:noProof/>
+        </w:rPr>
+        <w:t xml:space="preserve">.2.5 </w:t>
+      </w:r>
+      <w:r>
+        <w:rPr>
+          <w:rFonts w:hint="eastAsia"/>
+          <w:noProof/>
+        </w:rPr>
+        <w:t>会员系统</w:t>
+      </w:r>
+      <w:bookmarkEnd w:id="35"/>
     </w:p>
     <w:p>
       <w:pPr>
@@ -10426,12 +10823,11 @@
       </w:pPr>
       <w:r>
         <w:rPr>
-          <w:rFonts w:hint="eastAsia"/>
           <w:b/>
           <w:bCs/>
           <w:sz w:val="24"/>
         </w:rPr>
-        <w:t>2</w:t>
+        <w:t>1</w:t>
       </w:r>
       <w:r>
         <w:rPr>
@@ -10440,25 +10836,196 @@
           <w:bCs/>
           <w:sz w:val="24"/>
         </w:rPr>
-        <w:t>、航线推荐——低价</w:t>
-      </w:r>
-      <w:r>
-        <w:rPr>
-          <w:rFonts w:hint="eastAsia"/>
+        <w:t>、积分商城</w:t>
+      </w:r>
+      <w:r>
+        <w:rPr>
           <w:b/>
           <w:bCs/>
           <w:sz w:val="24"/>
         </w:rPr>
-        <w:t>/</w:t>
-      </w:r>
-      <w:r>
-        <w:rPr>
-          <w:rFonts w:hint="eastAsia"/>
+        <w:t xml:space="preserve"> </w:t>
+      </w:r>
+    </w:p>
+    <w:p>
+      <w:pPr>
+        <w:spacing w:line="360" w:lineRule="auto"/>
+        <w:ind w:firstLineChars="200" w:firstLine="480"/>
+        <w:rPr>
+          <w:sz w:val="24"/>
+        </w:rPr>
+      </w:pPr>
+      <w:r>
+        <w:rPr>
+          <w:rFonts w:hint="eastAsia"/>
+          <w:sz w:val="24"/>
+        </w:rPr>
+        <w:t>【应用场景】</w:t>
+      </w:r>
+    </w:p>
+    <w:p>
+      <w:pPr>
+        <w:spacing w:line="360" w:lineRule="auto"/>
+        <w:ind w:firstLineChars="200" w:firstLine="480"/>
+        <w:rPr>
+          <w:sz w:val="24"/>
+        </w:rPr>
+      </w:pPr>
+      <w:r>
+        <w:rPr>
+          <w:rFonts w:hint="eastAsia"/>
+          <w:sz w:val="24"/>
+        </w:rPr>
+        <w:t>会员的专属服务，会员可以利用购票得到的积分来换取一些虚拟或实物的礼品</w:t>
+      </w:r>
+      <w:r>
+        <w:rPr>
+          <w:rFonts w:hint="eastAsia"/>
+          <w:sz w:val="24"/>
+        </w:rPr>
+        <w:t>及优惠</w:t>
+      </w:r>
+      <w:r>
+        <w:rPr>
+          <w:rFonts w:hint="eastAsia"/>
+          <w:sz w:val="24"/>
+        </w:rPr>
+        <w:t>。</w:t>
+      </w:r>
+    </w:p>
+    <w:p>
+      <w:pPr>
+        <w:spacing w:line="360" w:lineRule="auto"/>
+        <w:ind w:firstLineChars="200" w:firstLine="480"/>
+        <w:rPr>
+          <w:sz w:val="24"/>
+        </w:rPr>
+      </w:pPr>
+      <w:r>
+        <w:rPr>
+          <w:rFonts w:hint="eastAsia"/>
+          <w:sz w:val="24"/>
+        </w:rPr>
+        <w:t>【操作描述】</w:t>
+      </w:r>
+    </w:p>
+    <w:p>
+      <w:pPr>
+        <w:spacing w:line="360" w:lineRule="auto"/>
+        <w:ind w:firstLineChars="200" w:firstLine="480"/>
+        <w:rPr>
+          <w:sz w:val="24"/>
+        </w:rPr>
+      </w:pPr>
+      <w:r>
+        <w:rPr>
+          <w:rFonts w:hint="eastAsia"/>
+          <w:sz w:val="24"/>
+        </w:rPr>
+        <w:t>在</w:t>
+      </w:r>
+      <w:r>
+        <w:rPr>
+          <w:rFonts w:hint="eastAsia"/>
+          <w:sz w:val="24"/>
+        </w:rPr>
+        <w:t>积分商城</w:t>
+      </w:r>
+      <w:r>
+        <w:rPr>
+          <w:rFonts w:hint="eastAsia"/>
+          <w:sz w:val="24"/>
+        </w:rPr>
+        <w:t>进行积分兑换，选择兑换的礼品或优惠。</w:t>
+      </w:r>
+    </w:p>
+    <w:p>
+      <w:pPr>
+        <w:spacing w:line="360" w:lineRule="auto"/>
+        <w:ind w:firstLineChars="200" w:firstLine="480"/>
+        <w:rPr>
+          <w:sz w:val="24"/>
+        </w:rPr>
+      </w:pPr>
+      <w:r>
+        <w:rPr>
+          <w:rFonts w:hint="eastAsia"/>
+          <w:sz w:val="24"/>
+        </w:rPr>
+        <w:t>对于实物礼品，需输入收货地址。</w:t>
+      </w:r>
+    </w:p>
+    <w:p>
+      <w:pPr>
+        <w:spacing w:line="360" w:lineRule="auto"/>
+        <w:ind w:firstLineChars="200" w:firstLine="480"/>
+        <w:rPr>
+          <w:sz w:val="24"/>
+        </w:rPr>
+      </w:pPr>
+    </w:p>
+    <w:p>
+      <w:pPr>
+        <w:pStyle w:val="3"/>
+      </w:pPr>
+      <w:bookmarkStart w:id="36" w:name="_Toc44975948"/>
+      <w:r>
+        <w:rPr>
+          <w:rFonts w:hint="eastAsia"/>
+        </w:rPr>
+        <w:lastRenderedPageBreak/>
+        <w:t>3</w:t>
+      </w:r>
+      <w:r>
+        <w:t xml:space="preserve">.2.6 </w:t>
+      </w:r>
+      <w:r>
+        <w:rPr>
+          <w:rFonts w:hint="eastAsia"/>
+        </w:rPr>
+        <w:t>用户</w:t>
+      </w:r>
+      <w:r>
+        <w:rPr>
+          <w:rFonts w:hint="eastAsia"/>
+        </w:rPr>
+        <w:t>服务</w:t>
+      </w:r>
+      <w:r>
+        <w:rPr>
+          <w:rFonts w:hint="eastAsia"/>
+        </w:rPr>
+        <w:t>系统</w:t>
+      </w:r>
+      <w:bookmarkEnd w:id="36"/>
+    </w:p>
+    <w:p>
+      <w:pPr>
+        <w:spacing w:line="360" w:lineRule="auto"/>
+        <w:ind w:firstLineChars="200" w:firstLine="482"/>
+        <w:rPr>
           <w:b/>
           <w:bCs/>
           <w:sz w:val="24"/>
         </w:rPr>
-        <w:t>优惠航班，优惠专区</w:t>
+      </w:pPr>
+      <w:r>
+        <w:rPr>
+          <w:rFonts w:hint="eastAsia"/>
+          <w:b/>
+          <w:bCs/>
+          <w:sz w:val="24"/>
+        </w:rPr>
+        <w:t>1</w:t>
+      </w:r>
+      <w:r>
+        <w:rPr>
+          <w:rFonts w:hint="eastAsia"/>
+          <w:b/>
+          <w:bCs/>
+          <w:sz w:val="24"/>
+        </w:rPr>
+        <w:t>、用户信息管理</w:t>
       </w:r>
     </w:p>
     <w:p>
@@ -10490,28 +11057,23 @@
           <w:rFonts w:hint="eastAsia"/>
           <w:sz w:val="24"/>
         </w:rPr>
-        <w:t>在乘客登陆系统后可以在主页进行特价票</w:t>
-      </w:r>
-      <w:r>
-        <w:rPr>
-          <w:rFonts w:hint="eastAsia"/>
-          <w:sz w:val="24"/>
-        </w:rPr>
-        <w:t>/</w:t>
-      </w:r>
-      <w:r>
-        <w:rPr>
-          <w:rFonts w:hint="eastAsia"/>
-          <w:sz w:val="24"/>
-        </w:rPr>
-        <w:t>优惠票的推荐，主要是根据用户之前的游行起终点历史，未登录用户则更多的向其推荐往返热门景点的低价机票</w:t>
-      </w:r>
-      <w:r>
-        <w:rPr>
-          <w:rFonts w:hint="eastAsia"/>
-          <w:sz w:val="24"/>
-        </w:rPr>
-        <w:t>。</w:t>
+        <w:t>管理员在登录系统后可以对系统中已注册的用户进行管理，主要包括增删</w:t>
+      </w:r>
+      <w:proofErr w:type="gramStart"/>
+      <w:r>
+        <w:rPr>
+          <w:rFonts w:hint="eastAsia"/>
+          <w:sz w:val="24"/>
+        </w:rPr>
+        <w:t>改查及</w:t>
+      </w:r>
+      <w:proofErr w:type="gramEnd"/>
+      <w:r>
+        <w:rPr>
+          <w:rFonts w:hint="eastAsia"/>
+          <w:sz w:val="24"/>
+        </w:rPr>
+        <w:t>查看会员可视化信息。</w:t>
       </w:r>
     </w:p>
     <w:p>
@@ -10535,449 +11097,31 @@
         <w:spacing w:line="360" w:lineRule="auto"/>
         <w:ind w:firstLineChars="200" w:firstLine="480"/>
         <w:rPr>
-          <w:noProof/>
-          <w:sz w:val="24"/>
-        </w:rPr>
-      </w:pPr>
-      <w:r>
-        <w:rPr>
-          <w:rFonts w:hint="eastAsia"/>
-          <w:noProof/>
-          <w:sz w:val="24"/>
-        </w:rPr>
-        <w:t>根据</w:t>
-      </w:r>
-      <w:r>
-        <w:rPr>
-          <w:rFonts w:hint="eastAsia"/>
-          <w:noProof/>
-          <w:sz w:val="24"/>
-        </w:rPr>
-        <w:t>客户价值分析</w:t>
-      </w:r>
-      <w:r>
-        <w:rPr>
-          <w:rFonts w:hint="eastAsia"/>
-          <w:noProof/>
-          <w:sz w:val="24"/>
-        </w:rPr>
-        <w:t>、</w:t>
-      </w:r>
-      <w:r>
-        <w:rPr>
-          <w:rFonts w:hint="eastAsia"/>
-          <w:noProof/>
-          <w:sz w:val="24"/>
-        </w:rPr>
-        <w:t>客户</w:t>
-      </w:r>
-      <w:r>
-        <w:rPr>
-          <w:rFonts w:hint="eastAsia"/>
-          <w:noProof/>
-          <w:sz w:val="24"/>
-        </w:rPr>
-        <w:t>常驻常往返地点</w:t>
-      </w:r>
-      <w:r>
-        <w:rPr>
-          <w:rFonts w:hint="eastAsia"/>
-          <w:noProof/>
-          <w:sz w:val="24"/>
-        </w:rPr>
-        <w:t>分析</w:t>
-      </w:r>
-      <w:r>
-        <w:rPr>
-          <w:rFonts w:hint="eastAsia"/>
-          <w:noProof/>
-          <w:sz w:val="24"/>
-        </w:rPr>
-        <w:t>、</w:t>
-      </w:r>
-      <w:r>
-        <w:rPr>
-          <w:rFonts w:hint="eastAsia"/>
-          <w:noProof/>
-          <w:sz w:val="24"/>
-        </w:rPr>
-        <w:t>顾客最常浏览记录分析</w:t>
-      </w:r>
-      <w:r>
-        <w:rPr>
-          <w:rFonts w:hint="eastAsia"/>
-          <w:noProof/>
-          <w:sz w:val="24"/>
-        </w:rPr>
-        <w:t>给予不同力度的</w:t>
-      </w:r>
-      <w:r>
-        <w:rPr>
-          <w:rFonts w:hint="eastAsia"/>
-          <w:noProof/>
-          <w:sz w:val="24"/>
-        </w:rPr>
-        <w:t>优惠和</w:t>
-      </w:r>
-      <w:r>
-        <w:rPr>
-          <w:rFonts w:hint="eastAsia"/>
-          <w:noProof/>
-          <w:sz w:val="24"/>
-        </w:rPr>
-        <w:t>地点</w:t>
-      </w:r>
-      <w:r>
-        <w:rPr>
-          <w:rFonts w:hint="eastAsia"/>
-          <w:noProof/>
-          <w:sz w:val="24"/>
-        </w:rPr>
-        <w:t>及</w:t>
-      </w:r>
-      <w:r>
-        <w:rPr>
-          <w:rFonts w:hint="eastAsia"/>
-          <w:noProof/>
-          <w:sz w:val="24"/>
-        </w:rPr>
-        <w:t>航班</w:t>
-      </w:r>
-      <w:r>
-        <w:rPr>
-          <w:rFonts w:hint="eastAsia"/>
-          <w:noProof/>
+          <w:sz w:val="24"/>
+        </w:rPr>
+      </w:pPr>
+      <w:r>
+        <w:rPr>
+          <w:rFonts w:hint="eastAsia"/>
+          <w:sz w:val="24"/>
+        </w:rPr>
+        <w:t>增加、删除、修改、查询会员信息的内容，对查看大量会员的</w:t>
+      </w:r>
+      <w:proofErr w:type="gramStart"/>
+      <w:r>
+        <w:rPr>
+          <w:rFonts w:hint="eastAsia"/>
           <w:sz w:val="24"/>
         </w:rPr>
         <w:t>的</w:t>
       </w:r>
-      <w:r>
-        <w:rPr>
-          <w:rFonts w:hint="eastAsia"/>
-          <w:noProof/>
-          <w:sz w:val="24"/>
-        </w:rPr>
-        <w:t>推荐</w:t>
-      </w:r>
-      <w:r>
-        <w:rPr>
-          <w:rFonts w:hint="eastAsia"/>
-          <w:noProof/>
-          <w:sz w:val="24"/>
-        </w:rPr>
-        <w:t>，在系统中展示。</w:t>
-      </w:r>
-    </w:p>
-    <w:p>
-      <w:pPr>
-        <w:pStyle w:val="3"/>
-        <w:rPr>
-          <w:noProof/>
-        </w:rPr>
-      </w:pPr>
-      <w:bookmarkStart w:id="35" w:name="_Toc44975947"/>
-      <w:r>
-        <w:rPr>
-          <w:rFonts w:hint="eastAsia"/>
-          <w:noProof/>
-        </w:rPr>
-        <w:t>3</w:t>
-      </w:r>
-      <w:r>
-        <w:rPr>
-          <w:noProof/>
-        </w:rPr>
-        <w:t xml:space="preserve">.2.5 </w:t>
-      </w:r>
-      <w:r>
-        <w:rPr>
-          <w:rFonts w:hint="eastAsia"/>
-          <w:noProof/>
-        </w:rPr>
-        <w:t>会员系统</w:t>
-      </w:r>
-      <w:bookmarkEnd w:id="35"/>
-    </w:p>
-    <w:p>
-      <w:pPr>
-        <w:spacing w:line="360" w:lineRule="auto"/>
-        <w:ind w:firstLineChars="200" w:firstLine="482"/>
-        <w:rPr>
-          <w:b/>
-          <w:bCs/>
-          <w:sz w:val="24"/>
-        </w:rPr>
-      </w:pPr>
-      <w:r>
-        <w:rPr>
-          <w:b/>
-          <w:bCs/>
-          <w:sz w:val="24"/>
-        </w:rPr>
-        <w:t>1</w:t>
-      </w:r>
-      <w:r>
-        <w:rPr>
-          <w:rFonts w:hint="eastAsia"/>
-          <w:b/>
-          <w:bCs/>
-          <w:sz w:val="24"/>
-        </w:rPr>
-        <w:t>、积分商城</w:t>
-      </w:r>
-      <w:r>
-        <w:rPr>
-          <w:b/>
-          <w:bCs/>
-          <w:sz w:val="24"/>
-        </w:rPr>
-        <w:t xml:space="preserve"> </w:t>
-      </w:r>
-    </w:p>
-    <w:p>
-      <w:pPr>
-        <w:spacing w:line="360" w:lineRule="auto"/>
-        <w:ind w:firstLineChars="200" w:firstLine="480"/>
-        <w:rPr>
-          <w:sz w:val="24"/>
-        </w:rPr>
-      </w:pPr>
-      <w:r>
-        <w:rPr>
-          <w:rFonts w:hint="eastAsia"/>
-          <w:sz w:val="24"/>
-        </w:rPr>
-        <w:t>【应用场景】</w:t>
-      </w:r>
-    </w:p>
-    <w:p>
-      <w:pPr>
-        <w:spacing w:line="360" w:lineRule="auto"/>
-        <w:ind w:firstLineChars="200" w:firstLine="480"/>
-        <w:rPr>
-          <w:sz w:val="24"/>
-        </w:rPr>
-      </w:pPr>
-      <w:r>
-        <w:rPr>
-          <w:rFonts w:hint="eastAsia"/>
-          <w:sz w:val="24"/>
-        </w:rPr>
-        <w:t>会员的专属服务，会员可以利用购票得到的积分来换取一些虚拟或实物的礼品</w:t>
-      </w:r>
-      <w:r>
-        <w:rPr>
-          <w:rFonts w:hint="eastAsia"/>
-          <w:sz w:val="24"/>
-        </w:rPr>
-        <w:t>及优惠</w:t>
-      </w:r>
-      <w:r>
-        <w:rPr>
-          <w:rFonts w:hint="eastAsia"/>
-          <w:sz w:val="24"/>
-        </w:rPr>
-        <w:t>。</w:t>
-      </w:r>
-    </w:p>
-    <w:p>
-      <w:pPr>
-        <w:spacing w:line="360" w:lineRule="auto"/>
-        <w:ind w:firstLineChars="200" w:firstLine="480"/>
-        <w:rPr>
-          <w:sz w:val="24"/>
-        </w:rPr>
-      </w:pPr>
-      <w:r>
-        <w:rPr>
-          <w:rFonts w:hint="eastAsia"/>
-          <w:sz w:val="24"/>
-        </w:rPr>
-        <w:t>【操作描述】</w:t>
-      </w:r>
-    </w:p>
-    <w:p>
-      <w:pPr>
-        <w:spacing w:line="360" w:lineRule="auto"/>
-        <w:ind w:firstLineChars="200" w:firstLine="480"/>
-        <w:rPr>
-          <w:sz w:val="24"/>
-        </w:rPr>
-      </w:pPr>
-      <w:r>
-        <w:rPr>
-          <w:rFonts w:hint="eastAsia"/>
-          <w:sz w:val="24"/>
-        </w:rPr>
-        <w:t>在</w:t>
-      </w:r>
-      <w:r>
-        <w:rPr>
-          <w:rFonts w:hint="eastAsia"/>
-          <w:sz w:val="24"/>
-        </w:rPr>
-        <w:t>积分商城</w:t>
-      </w:r>
-      <w:r>
-        <w:rPr>
-          <w:rFonts w:hint="eastAsia"/>
-          <w:sz w:val="24"/>
-        </w:rPr>
-        <w:t>进行积分兑换，选择兑换的礼品或优惠。</w:t>
-      </w:r>
-    </w:p>
-    <w:p>
-      <w:pPr>
-        <w:spacing w:line="360" w:lineRule="auto"/>
-        <w:ind w:firstLineChars="200" w:firstLine="480"/>
-        <w:rPr>
-          <w:sz w:val="24"/>
-        </w:rPr>
-      </w:pPr>
-      <w:r>
-        <w:rPr>
-          <w:rFonts w:hint="eastAsia"/>
-          <w:sz w:val="24"/>
-        </w:rPr>
-        <w:t>对于实物礼品，需输入收货地址。</w:t>
-      </w:r>
-    </w:p>
-    <w:p>
-      <w:pPr>
-        <w:spacing w:line="360" w:lineRule="auto"/>
-        <w:ind w:firstLineChars="200" w:firstLine="480"/>
-        <w:rPr>
-          <w:rFonts w:hint="eastAsia"/>
-          <w:sz w:val="24"/>
-        </w:rPr>
-      </w:pPr>
-    </w:p>
-    <w:p>
-      <w:pPr>
-        <w:pStyle w:val="3"/>
-      </w:pPr>
-      <w:bookmarkStart w:id="36" w:name="_Toc44975948"/>
-      <w:r>
-        <w:rPr>
-          <w:rFonts w:hint="eastAsia"/>
-        </w:rPr>
-        <w:lastRenderedPageBreak/>
-        <w:t>3</w:t>
-      </w:r>
-      <w:r>
-        <w:t xml:space="preserve">.2.6 </w:t>
-      </w:r>
-      <w:r>
-        <w:rPr>
-          <w:rFonts w:hint="eastAsia"/>
-        </w:rPr>
-        <w:t>用户</w:t>
-      </w:r>
-      <w:r>
-        <w:rPr>
-          <w:rFonts w:hint="eastAsia"/>
-        </w:rPr>
-        <w:t>服务</w:t>
-      </w:r>
-      <w:r>
-        <w:rPr>
-          <w:rFonts w:hint="eastAsia"/>
-        </w:rPr>
-        <w:t>系统</w:t>
-      </w:r>
-      <w:bookmarkEnd w:id="36"/>
-    </w:p>
-    <w:p>
-      <w:pPr>
-        <w:spacing w:line="360" w:lineRule="auto"/>
-        <w:ind w:firstLineChars="200" w:firstLine="482"/>
-        <w:rPr>
-          <w:b/>
-          <w:bCs/>
-          <w:sz w:val="24"/>
-        </w:rPr>
-      </w:pPr>
-      <w:r>
-        <w:rPr>
-          <w:rFonts w:hint="eastAsia"/>
-          <w:b/>
-          <w:bCs/>
-          <w:sz w:val="24"/>
-        </w:rPr>
-        <w:t>1</w:t>
-      </w:r>
-      <w:r>
-        <w:rPr>
-          <w:rFonts w:hint="eastAsia"/>
-          <w:b/>
-          <w:bCs/>
-          <w:sz w:val="24"/>
-        </w:rPr>
-        <w:t>、用户信息管理</w:t>
-      </w:r>
-    </w:p>
-    <w:p>
-      <w:pPr>
-        <w:spacing w:line="360" w:lineRule="auto"/>
-        <w:ind w:firstLineChars="200" w:firstLine="480"/>
-        <w:rPr>
-          <w:sz w:val="24"/>
-        </w:rPr>
-      </w:pPr>
-      <w:r>
-        <w:rPr>
-          <w:rFonts w:hint="eastAsia"/>
-          <w:sz w:val="24"/>
-        </w:rPr>
-        <w:t>【应用场景】</w:t>
-      </w:r>
-    </w:p>
-    <w:p>
-      <w:pPr>
-        <w:spacing w:line="360" w:lineRule="auto"/>
-        <w:ind w:firstLineChars="200" w:firstLine="480"/>
-        <w:rPr>
-          <w:sz w:val="24"/>
-        </w:rPr>
-      </w:pPr>
-      <w:r>
-        <w:rPr>
-          <w:rFonts w:hint="eastAsia"/>
-          <w:sz w:val="24"/>
-        </w:rPr>
-        <w:t>管理员在登录系统后可以对系统中已注册的用户进行管理，主要包括增删改查及查看会员可视化信息。</w:t>
-      </w:r>
-    </w:p>
-    <w:p>
-      <w:pPr>
-        <w:spacing w:line="360" w:lineRule="auto"/>
-        <w:ind w:firstLineChars="200" w:firstLine="480"/>
-        <w:rPr>
-          <w:sz w:val="24"/>
-        </w:rPr>
-      </w:pPr>
-      <w:r>
-        <w:rPr>
-          <w:rFonts w:hint="eastAsia"/>
-          <w:sz w:val="24"/>
-        </w:rPr>
-        <w:t>【操作描述】</w:t>
-      </w:r>
-    </w:p>
-    <w:p>
-      <w:pPr>
-        <w:spacing w:line="360" w:lineRule="auto"/>
-        <w:ind w:firstLineChars="200" w:firstLine="480"/>
-        <w:rPr>
-          <w:sz w:val="24"/>
-        </w:rPr>
-      </w:pPr>
-      <w:r>
-        <w:rPr>
-          <w:rFonts w:hint="eastAsia"/>
-          <w:sz w:val="24"/>
-        </w:rPr>
-        <w:t>增加、删除、修改、查询会员信息的内容，对查看大量会员的的可视化的统计信息。</w:t>
+      <w:proofErr w:type="gramEnd"/>
+      <w:r>
+        <w:rPr>
+          <w:rFonts w:hint="eastAsia"/>
+          <w:sz w:val="24"/>
+        </w:rPr>
+        <w:t>可视化的统计信息。</w:t>
       </w:r>
     </w:p>
     <w:p>
@@ -11748,8 +11892,16 @@
         <w:rPr>
           <w:rFonts w:ascii="宋体" w:hAnsi="宋体" w:hint="eastAsia"/>
         </w:rPr>
-        <w:t>函数体对象</w:t>
-      </w:r>
+        <w:t>函数</w:t>
+      </w:r>
+      <w:proofErr w:type="gramStart"/>
+      <w:r>
+        <w:rPr>
+          <w:rFonts w:ascii="宋体" w:hAnsi="宋体" w:hint="eastAsia"/>
+        </w:rPr>
+        <w:t>体对象</w:t>
+      </w:r>
+      <w:proofErr w:type="gramEnd"/>
       <w:r>
         <w:rPr>
           <w:rFonts w:ascii="宋体" w:hAnsi="宋体" w:hint="eastAsia"/>
@@ -11792,7 +11944,21 @@
         <w:rPr>
           <w:rFonts w:ascii="宋体" w:hAnsi="宋体" w:hint="eastAsia"/>
         </w:rPr>
-        <w:t>对变量和函数作出详细的解释</w:t>
+        <w:t>对变量和函数</w:t>
+      </w:r>
+      <w:proofErr w:type="gramStart"/>
+      <w:r>
+        <w:rPr>
+          <w:rFonts w:ascii="宋体" w:hAnsi="宋体" w:hint="eastAsia"/>
+        </w:rPr>
+        <w:t>作出</w:t>
+      </w:r>
+      <w:proofErr w:type="gramEnd"/>
+      <w:r>
+        <w:rPr>
+          <w:rFonts w:ascii="宋体" w:hAnsi="宋体" w:hint="eastAsia"/>
+        </w:rPr>
+        <w:t>详细的解释</w:t>
       </w:r>
       <w:r>
         <w:rPr>
@@ -11956,7 +12122,21 @@
         <w:rPr>
           <w:rFonts w:ascii="宋体" w:hAnsi="宋体" w:hint="eastAsia"/>
         </w:rPr>
-        <w:t>使用标准的普遍使用的库功能和子程序</w:t>
+        <w:t>使用标准的普遍使用的</w:t>
+      </w:r>
+      <w:proofErr w:type="gramStart"/>
+      <w:r>
+        <w:rPr>
+          <w:rFonts w:ascii="宋体" w:hAnsi="宋体" w:hint="eastAsia"/>
+        </w:rPr>
+        <w:t>库功能</w:t>
+      </w:r>
+      <w:proofErr w:type="gramEnd"/>
+      <w:r>
+        <w:rPr>
+          <w:rFonts w:ascii="宋体" w:hAnsi="宋体" w:hint="eastAsia"/>
+        </w:rPr>
+        <w:t>和子程序</w:t>
       </w:r>
       <w:r>
         <w:rPr>
@@ -12214,7 +12394,7 @@
       <w:pPr>
         <w:pStyle w:val="ab"/>
         <w:rPr>
-          <w:rFonts w:ascii="宋体" w:hAnsi="宋体" w:hint="eastAsia"/>
+          <w:rFonts w:ascii="宋体" w:hAnsi="宋体"/>
         </w:rPr>
       </w:pPr>
     </w:p>
@@ -12473,12 +12653,14 @@
             <w:pPr>
               <w:jc w:val="center"/>
             </w:pPr>
+            <w:proofErr w:type="spellStart"/>
             <w:r>
               <w:rPr>
                 <w:rFonts w:hint="eastAsia"/>
               </w:rPr>
               <w:t>Windox</w:t>
             </w:r>
+            <w:proofErr w:type="spellEnd"/>
             <w:r>
               <w:t xml:space="preserve"> 7 / 8 / 10</w:t>
             </w:r>
@@ -12607,12 +12789,14 @@
             <w:tcW w:w="4148" w:type="dxa"/>
           </w:tcPr>
           <w:p>
+            <w:proofErr w:type="spellStart"/>
             <w:r>
               <w:rPr>
                 <w:rFonts w:hint="eastAsia"/>
               </w:rPr>
               <w:t>MySql</w:t>
             </w:r>
+            <w:proofErr w:type="spellEnd"/>
           </w:p>
         </w:tc>
         <w:tc>

</xml_diff>